<commit_message>
ex7 pca and plot 3d->2d
</commit_message>
<xml_diff>
--- a/Week-8_Unsupervised Learning.docx
+++ b/Week-8_Unsupervised Learning.docx
@@ -20,27 +20,7 @@
           <w:sz w:val="48"/>
           <w:szCs w:val="48"/>
         </w:rPr>
-        <w:t>Unsupervised</w:t>
-      </w:r>
-      <w:r>
-        <w:rPr>
-          <w:rFonts w:ascii="Times New Roman" w:eastAsia="Times New Roman" w:hAnsi="Times New Roman" w:cs="Times New Roman"/>
-          <w:b/>
-          <w:bCs/>
-          <w:sz w:val="48"/>
-          <w:szCs w:val="48"/>
-        </w:rPr>
-        <w:t xml:space="preserve"> L</w:t>
-      </w:r>
-      <w:r>
-        <w:rPr>
-          <w:rFonts w:ascii="Times New Roman" w:eastAsia="Times New Roman" w:hAnsi="Times New Roman" w:cs="Times New Roman"/>
-          <w:b/>
-          <w:bCs/>
-          <w:sz w:val="48"/>
-          <w:szCs w:val="48"/>
-        </w:rPr>
-        <w:t>earning</w:t>
+        <w:t>Unsupervised Learning</w:t>
       </w:r>
     </w:p>
     <w:p>
@@ -52,6 +32,7 @@
       <w:r>
         <w:rPr>
           <w:rFonts w:ascii="Times New Roman" w:eastAsia="Times New Roman" w:hAnsi="Times New Roman" w:cs="Times New Roman"/>
+          <w:noProof/>
         </w:rPr>
         <w:drawing>
           <wp:inline distT="0" distB="0" distL="0" distR="0" wp14:anchorId="7D68F47C" wp14:editId="54A46764">
@@ -108,67 +89,7 @@
           <w:sz w:val="48"/>
           <w:szCs w:val="48"/>
         </w:rPr>
-        <w:t>Op</w:t>
-      </w:r>
-      <w:r>
-        <w:rPr>
-          <w:rFonts w:ascii="Times New Roman" w:eastAsia="Times New Roman" w:hAnsi="Times New Roman" w:cs="Times New Roman"/>
-          <w:b/>
-          <w:bCs/>
-          <w:sz w:val="48"/>
-          <w:szCs w:val="48"/>
-        </w:rPr>
-        <w:t>ti</w:t>
-      </w:r>
-      <w:r>
-        <w:rPr>
-          <w:rFonts w:ascii="Times New Roman" w:eastAsia="Times New Roman" w:hAnsi="Times New Roman" w:cs="Times New Roman"/>
-          <w:b/>
-          <w:bCs/>
-          <w:sz w:val="48"/>
-          <w:szCs w:val="48"/>
-        </w:rPr>
-        <w:t>miza</w:t>
-      </w:r>
-      <w:r>
-        <w:rPr>
-          <w:rFonts w:ascii="Times New Roman" w:eastAsia="Times New Roman" w:hAnsi="Times New Roman" w:cs="Times New Roman"/>
-          <w:b/>
-          <w:bCs/>
-          <w:sz w:val="48"/>
-          <w:szCs w:val="48"/>
-        </w:rPr>
-        <w:t>ti</w:t>
-      </w:r>
-      <w:r>
-        <w:rPr>
-          <w:rFonts w:ascii="Times New Roman" w:eastAsia="Times New Roman" w:hAnsi="Times New Roman" w:cs="Times New Roman"/>
-          <w:b/>
-          <w:bCs/>
-          <w:sz w:val="48"/>
-          <w:szCs w:val="48"/>
-        </w:rPr>
-        <w:t>on obje</w:t>
-      </w:r>
-      <w:r>
-        <w:rPr>
-          <w:rFonts w:ascii="Times New Roman" w:eastAsia="Times New Roman" w:hAnsi="Times New Roman" w:cs="Times New Roman"/>
-          <w:b/>
-          <w:bCs/>
-          <w:sz w:val="48"/>
-          <w:szCs w:val="48"/>
-        </w:rPr>
-        <w:t>cti</w:t>
-      </w:r>
-      <w:r>
-        <w:rPr>
-          <w:rFonts w:ascii="Times New Roman" w:eastAsia="Times New Roman" w:hAnsi="Times New Roman" w:cs="Times New Roman"/>
-          <w:b/>
-          <w:bCs/>
-          <w:sz w:val="48"/>
-          <w:szCs w:val="48"/>
-        </w:rPr>
-        <w:t>ve</w:t>
+        <w:t>Optimization objective</w:t>
       </w:r>
     </w:p>
     <w:p>
@@ -186,6 +107,7 @@
           <w:rFonts w:ascii="Times New Roman" w:eastAsia="Times New Roman" w:hAnsi="Times New Roman" w:cs="Times New Roman"/>
           <w:b/>
           <w:bCs/>
+          <w:noProof/>
           <w:sz w:val="48"/>
           <w:szCs w:val="48"/>
         </w:rPr>
@@ -244,52 +166,15 @@
           <w:sz w:val="48"/>
           <w:szCs w:val="48"/>
         </w:rPr>
-        <w:t>Random ini</w:t>
+        <w:t>Random initialization</w:t>
       </w:r>
+    </w:p>
+    <w:p/>
+    <w:p>
       <w:r>
         <w:rPr>
-          <w:rFonts w:ascii="Times New Roman" w:eastAsia="Times New Roman" w:hAnsi="Times New Roman" w:cs="Times New Roman"/>
-          <w:b/>
-          <w:bCs/>
-          <w:sz w:val="48"/>
-          <w:szCs w:val="48"/>
-        </w:rPr>
-        <w:t>ti</w:t>
-      </w:r>
-      <w:r>
-        <w:rPr>
-          <w:rFonts w:ascii="Times New Roman" w:eastAsia="Times New Roman" w:hAnsi="Times New Roman" w:cs="Times New Roman"/>
-          <w:b/>
-          <w:bCs/>
-          <w:sz w:val="48"/>
-          <w:szCs w:val="48"/>
-        </w:rPr>
-        <w:t>aliza</w:t>
-      </w:r>
-      <w:r>
-        <w:rPr>
-          <w:rFonts w:ascii="Times New Roman" w:eastAsia="Times New Roman" w:hAnsi="Times New Roman" w:cs="Times New Roman"/>
-          <w:b/>
-          <w:bCs/>
-          <w:sz w:val="48"/>
-          <w:szCs w:val="48"/>
-        </w:rPr>
-        <w:t>ti</w:t>
-      </w:r>
-      <w:r>
-        <w:rPr>
-          <w:rFonts w:ascii="Times New Roman" w:eastAsia="Times New Roman" w:hAnsi="Times New Roman" w:cs="Times New Roman"/>
-          <w:b/>
-          <w:bCs/>
-          <w:sz w:val="48"/>
-          <w:szCs w:val="48"/>
-        </w:rPr>
-        <w:t>on</w:t>
-      </w:r>
-    </w:p>
-    <w:p/>
-    <w:p>
-      <w:r>
+          <w:noProof/>
+        </w:rPr>
         <w:lastRenderedPageBreak/>
         <w:drawing>
           <wp:inline distT="0" distB="0" distL="0" distR="0" wp14:anchorId="0E213D7E" wp14:editId="57FDC655">
@@ -330,6 +215,9 @@
     </w:p>
     <w:p>
       <w:r>
+        <w:rPr>
+          <w:noProof/>
+        </w:rPr>
         <w:drawing>
           <wp:inline distT="0" distB="0" distL="0" distR="0" wp14:anchorId="5356EFAA" wp14:editId="0663E843">
             <wp:extent cx="5943600" cy="3131820"/>
@@ -386,27 +274,7 @@
           <w:sz w:val="48"/>
           <w:szCs w:val="48"/>
         </w:rPr>
-        <w:t>Dimensionality</w:t>
-      </w:r>
-      <w:r>
-        <w:rPr>
-          <w:rFonts w:ascii="Times New Roman" w:eastAsia="Times New Roman" w:hAnsi="Times New Roman" w:cs="Times New Roman"/>
-          <w:b/>
-          <w:bCs/>
-          <w:sz w:val="48"/>
-          <w:szCs w:val="48"/>
-        </w:rPr>
-        <w:t xml:space="preserve"> </w:t>
-      </w:r>
-      <w:r>
-        <w:rPr>
-          <w:rFonts w:ascii="Times New Roman" w:eastAsia="Times New Roman" w:hAnsi="Times New Roman" w:cs="Times New Roman"/>
-          <w:b/>
-          <w:bCs/>
-          <w:sz w:val="48"/>
-          <w:szCs w:val="48"/>
-        </w:rPr>
-        <w:t>Reduc1on</w:t>
+        <w:t>Dimensionality Reduc1on</w:t>
       </w:r>
     </w:p>
     <w:p>
@@ -424,6 +292,7 @@
           <w:rFonts w:ascii="Times New Roman" w:eastAsia="Times New Roman" w:hAnsi="Times New Roman" w:cs="Times New Roman"/>
           <w:b/>
           <w:bCs/>
+          <w:noProof/>
           <w:sz w:val="48"/>
           <w:szCs w:val="48"/>
         </w:rPr>
@@ -475,11 +344,34 @@
           <w:szCs w:val="48"/>
         </w:rPr>
       </w:pPr>
+    </w:p>
+    <w:p>
+      <w:pPr>
+        <w:rPr>
+          <w:rFonts w:ascii="Times New Roman" w:eastAsia="Times New Roman" w:hAnsi="Times New Roman" w:cs="Times New Roman"/>
+          <w:b/>
+          <w:bCs/>
+          <w:sz w:val="48"/>
+          <w:szCs w:val="48"/>
+        </w:rPr>
+      </w:pPr>
+    </w:p>
+    <w:p>
+      <w:pPr>
+        <w:rPr>
+          <w:rFonts w:ascii="Times New Roman" w:eastAsia="Times New Roman" w:hAnsi="Times New Roman" w:cs="Times New Roman"/>
+          <w:b/>
+          <w:bCs/>
+          <w:sz w:val="48"/>
+          <w:szCs w:val="48"/>
+        </w:rPr>
+      </w:pPr>
       <w:r>
         <w:rPr>
           <w:rFonts w:ascii="Times New Roman" w:eastAsia="Times New Roman" w:hAnsi="Times New Roman" w:cs="Times New Roman"/>
           <w:b/>
           <w:bCs/>
+          <w:noProof/>
           <w:sz w:val="48"/>
           <w:szCs w:val="48"/>
         </w:rPr>
@@ -540,10 +432,10 @@
         </w:rPr>
         <w:lastRenderedPageBreak/>
         <w:drawing>
-          <wp:inline distT="0" distB="0" distL="0" distR="0" wp14:anchorId="0807243E" wp14:editId="6EFE8709">
-            <wp:extent cx="5943600" cy="3194685"/>
-            <wp:effectExtent l="0" t="0" r="0" b="5715"/>
-            <wp:docPr id="7" name="Picture 7" descr="A screenshot of a cell phone&#10;&#10;Description automatically generated"/>
+          <wp:inline distT="0" distB="0" distL="0" distR="0" wp14:anchorId="1D07D3FB" wp14:editId="647FD9FE">
+            <wp:extent cx="5943600" cy="3529965"/>
+            <wp:effectExtent l="0" t="0" r="0" b="635"/>
+            <wp:docPr id="9" name="Picture 9" descr="A map with text&#10;&#10;Description automatically generated"/>
             <wp:cNvGraphicFramePr>
               <a:graphicFrameLocks xmlns:a="http://schemas.openxmlformats.org/drawingml/2006/main" noChangeAspect="1"/>
             </wp:cNvGraphicFramePr>
@@ -563,7 +455,7 @@
                   <pic:spPr>
                     <a:xfrm>
                       <a:off x="0" y="0"/>
-                      <a:ext cx="5943600" cy="3194685"/>
+                      <a:ext cx="5943600" cy="3529965"/>
                     </a:xfrm>
                     <a:prstGeom prst="rect">
                       <a:avLst/>
@@ -575,6 +467,8 @@
           </wp:inline>
         </w:drawing>
       </w:r>
+      <w:bookmarkStart w:id="0" w:name="_GoBack"/>
+      <w:bookmarkEnd w:id="0"/>
     </w:p>
     <w:p>
       <w:pPr>
@@ -591,14 +485,15 @@
           <w:rFonts w:ascii="Times New Roman" w:eastAsia="Times New Roman" w:hAnsi="Times New Roman" w:cs="Times New Roman"/>
           <w:b/>
           <w:bCs/>
+          <w:noProof/>
           <w:sz w:val="48"/>
           <w:szCs w:val="48"/>
         </w:rPr>
         <w:drawing>
-          <wp:inline distT="0" distB="0" distL="0" distR="0" wp14:anchorId="675C9222" wp14:editId="571A6A24">
-            <wp:extent cx="5943600" cy="3054350"/>
-            <wp:effectExtent l="0" t="0" r="0" b="6350"/>
-            <wp:docPr id="8" name="Picture 8" descr="A screenshot of a cell phone&#10;&#10;Description automatically generated"/>
+          <wp:inline distT="0" distB="0" distL="0" distR="0" wp14:anchorId="0807243E" wp14:editId="6EFE8709">
+            <wp:extent cx="5943600" cy="3194685"/>
+            <wp:effectExtent l="0" t="0" r="0" b="5715"/>
+            <wp:docPr id="7" name="Picture 7" descr="A screenshot of a cell phone&#10;&#10;Description automatically generated"/>
             <wp:cNvGraphicFramePr>
               <a:graphicFrameLocks xmlns:a="http://schemas.openxmlformats.org/drawingml/2006/main" noChangeAspect="1"/>
             </wp:cNvGraphicFramePr>
@@ -618,6 +513,63 @@
                   <pic:spPr>
                     <a:xfrm>
                       <a:off x="0" y="0"/>
+                      <a:ext cx="5943600" cy="3194685"/>
+                    </a:xfrm>
+                    <a:prstGeom prst="rect">
+                      <a:avLst/>
+                    </a:prstGeom>
+                  </pic:spPr>
+                </pic:pic>
+              </a:graphicData>
+            </a:graphic>
+          </wp:inline>
+        </w:drawing>
+      </w:r>
+    </w:p>
+    <w:p>
+      <w:pPr>
+        <w:rPr>
+          <w:rFonts w:ascii="Times New Roman" w:eastAsia="Times New Roman" w:hAnsi="Times New Roman" w:cs="Times New Roman"/>
+          <w:b/>
+          <w:bCs/>
+          <w:sz w:val="48"/>
+          <w:szCs w:val="48"/>
+        </w:rPr>
+      </w:pPr>
+      <w:r>
+        <w:rPr>
+          <w:rFonts w:ascii="Times New Roman" w:eastAsia="Times New Roman" w:hAnsi="Times New Roman" w:cs="Times New Roman"/>
+          <w:b/>
+          <w:bCs/>
+          <w:noProof/>
+          <w:sz w:val="48"/>
+          <w:szCs w:val="48"/>
+        </w:rPr>
+        <w:lastRenderedPageBreak/>
+        <w:drawing>
+          <wp:inline distT="0" distB="0" distL="0" distR="0" wp14:anchorId="675C9222" wp14:editId="571A6A24">
+            <wp:extent cx="5943600" cy="3054350"/>
+            <wp:effectExtent l="0" t="0" r="0" b="6350"/>
+            <wp:docPr id="8" name="Picture 8" descr="A screenshot of a cell phone&#10;&#10;Description automatically generated"/>
+            <wp:cNvGraphicFramePr>
+              <a:graphicFrameLocks xmlns:a="http://schemas.openxmlformats.org/drawingml/2006/main" noChangeAspect="1"/>
+            </wp:cNvGraphicFramePr>
+            <a:graphic xmlns:a="http://schemas.openxmlformats.org/drawingml/2006/main">
+              <a:graphicData uri="http://schemas.openxmlformats.org/drawingml/2006/picture">
+                <pic:pic xmlns:pic="http://schemas.openxmlformats.org/drawingml/2006/picture">
+                  <pic:nvPicPr>
+                    <pic:cNvPr id="1" name=""/>
+                    <pic:cNvPicPr/>
+                  </pic:nvPicPr>
+                  <pic:blipFill>
+                    <a:blip r:embed="rId12"/>
+                    <a:stretch>
+                      <a:fillRect/>
+                    </a:stretch>
+                  </pic:blipFill>
+                  <pic:spPr>
+                    <a:xfrm>
+                      <a:off x="0" y="0"/>
                       <a:ext cx="5943600" cy="3054350"/>
                     </a:xfrm>
                     <a:prstGeom prst="rect">
@@ -630,8 +582,6 @@
           </wp:inline>
         </w:drawing>
       </w:r>
-      <w:bookmarkStart w:id="0" w:name="_GoBack"/>
-      <w:bookmarkEnd w:id="0"/>
     </w:p>
     <w:sectPr>
       <w:pgSz w:w="12240" w:h="15840"/>

</xml_diff>